<commit_message>
Correção de umas coisas cagando outras que sei la mais qq ta acontecendo
</commit_message>
<xml_diff>
--- a/Relatório EP2.docx
+++ b/Relatório EP2.docx
@@ -599,75 +599,73 @@
           <w:szCs w:val="24"/>
         </w:rPr>
       </w:pPr>
-      <w:bookmarkStart w:id="0" w:name="_GoBack"/>
+    </w:p>
+    <w:p>
+      <w:pPr>
+        <w:contextualSpacing w:val="0"/>
+        <w:jc w:val="center"/>
+        <w:rPr>
+          <w:b/>
+          <w:sz w:val="24"/>
+          <w:szCs w:val="24"/>
+        </w:rPr>
+      </w:pPr>
+      <w:r>
+        <w:rPr>
+          <w:b/>
+          <w:sz w:val="24"/>
+          <w:szCs w:val="24"/>
+        </w:rPr>
+        <w:t xml:space="preserve"> </w:t>
+      </w:r>
+    </w:p>
+    <w:p>
+      <w:pPr>
+        <w:contextualSpacing w:val="0"/>
+        <w:jc w:val="center"/>
+        <w:rPr>
+          <w:b/>
+          <w:sz w:val="24"/>
+          <w:szCs w:val="24"/>
+        </w:rPr>
+      </w:pPr>
+      <w:r>
+        <w:rPr>
+          <w:b/>
+          <w:sz w:val="24"/>
+          <w:szCs w:val="24"/>
+        </w:rPr>
+        <w:t>São Paulo, 27 de Ju</w:t>
+      </w:r>
+      <w:r>
+        <w:rPr>
+          <w:b/>
+          <w:sz w:val="24"/>
+          <w:szCs w:val="24"/>
+          <w:lang w:val="pt-BR"/>
+        </w:rPr>
+        <w:t>l</w:t>
+      </w:r>
+      <w:r>
+        <w:rPr>
+          <w:b/>
+          <w:sz w:val="24"/>
+          <w:szCs w:val="24"/>
+        </w:rPr>
+        <w:t>ho de 2018</w:t>
+      </w:r>
+    </w:p>
+    <w:p>
+      <w:pPr>
+        <w:pStyle w:val="Ttulo"/>
+        <w:contextualSpacing w:val="0"/>
+        <w:rPr>
+          <w:sz w:val="24"/>
+          <w:szCs w:val="24"/>
+        </w:rPr>
+      </w:pPr>
+      <w:bookmarkStart w:id="0" w:name="_12m6siv6gsay" w:colFirst="0" w:colLast="0"/>
       <w:bookmarkEnd w:id="0"/>
-    </w:p>
-    <w:p>
-      <w:pPr>
-        <w:contextualSpacing w:val="0"/>
-        <w:jc w:val="center"/>
-        <w:rPr>
-          <w:b/>
-          <w:sz w:val="24"/>
-          <w:szCs w:val="24"/>
-        </w:rPr>
-      </w:pPr>
-      <w:r>
-        <w:rPr>
-          <w:b/>
-          <w:sz w:val="24"/>
-          <w:szCs w:val="24"/>
-        </w:rPr>
-        <w:t xml:space="preserve"> </w:t>
-      </w:r>
-    </w:p>
-    <w:p>
-      <w:pPr>
-        <w:contextualSpacing w:val="0"/>
-        <w:jc w:val="center"/>
-        <w:rPr>
-          <w:b/>
-          <w:sz w:val="24"/>
-          <w:szCs w:val="24"/>
-        </w:rPr>
-      </w:pPr>
-      <w:r>
-        <w:rPr>
-          <w:b/>
-          <w:sz w:val="24"/>
-          <w:szCs w:val="24"/>
-        </w:rPr>
-        <w:t>São Paulo, 27 de Ju</w:t>
-      </w:r>
-      <w:r>
-        <w:rPr>
-          <w:b/>
-          <w:sz w:val="24"/>
-          <w:szCs w:val="24"/>
-          <w:lang w:val="pt-BR"/>
-        </w:rPr>
-        <w:t>l</w:t>
-      </w:r>
-      <w:r>
-        <w:rPr>
-          <w:b/>
-          <w:sz w:val="24"/>
-          <w:szCs w:val="24"/>
-        </w:rPr>
-        <w:t>ho de 2018</w:t>
-      </w:r>
-    </w:p>
-    <w:p>
-      <w:pPr>
-        <w:pStyle w:val="Ttulo"/>
-        <w:contextualSpacing w:val="0"/>
-        <w:rPr>
-          <w:sz w:val="24"/>
-          <w:szCs w:val="24"/>
-        </w:rPr>
-      </w:pPr>
-      <w:bookmarkStart w:id="1" w:name="_12m6siv6gsay" w:colFirst="0" w:colLast="0"/>
-      <w:bookmarkEnd w:id="1"/>
       <w:r>
         <w:lastRenderedPageBreak/>
         <w:t>Sumário</w:t>
@@ -1192,8 +1190,8 @@
         <w:pStyle w:val="Ttulo1"/>
         <w:contextualSpacing w:val="0"/>
       </w:pPr>
-      <w:bookmarkStart w:id="2" w:name="_kf79kj72vbwp" w:colFirst="0" w:colLast="0"/>
-      <w:bookmarkEnd w:id="2"/>
+      <w:bookmarkStart w:id="1" w:name="_kf79kj72vbwp" w:colFirst="0" w:colLast="0"/>
+      <w:bookmarkEnd w:id="1"/>
       <w:r>
         <w:lastRenderedPageBreak/>
         <w:t xml:space="preserve">1. </w:t>
@@ -1223,7 +1221,22 @@
           <w:sz w:val="24"/>
           <w:szCs w:val="24"/>
         </w:rPr>
-        <w:t>Este relatório consiste na documentação do Exercício Programa 2 para Engenharia Elétrica da disciplina de Métodos Numéricos e Aplicações.</w:t>
+        <w:t>Este relatório consiste na documentação do Exercício Programa 2</w:t>
+      </w:r>
+      <w:r>
+        <w:rPr>
+          <w:sz w:val="24"/>
+          <w:szCs w:val="24"/>
+          <w:lang w:val="pt-BR"/>
+        </w:rPr>
+        <w:t xml:space="preserve"> – Recuperação </w:t>
+      </w:r>
+      <w:r>
+        <w:rPr>
+          <w:sz w:val="24"/>
+          <w:szCs w:val="24"/>
+        </w:rPr>
+        <w:t>para Engenharia Elétrica da disciplina de Métodos Numéricos e Aplicações.</w:t>
       </w:r>
       <w:r>
         <w:br w:type="page"/>
@@ -1234,8 +1247,8 @@
         <w:pStyle w:val="Ttulo1"/>
         <w:contextualSpacing w:val="0"/>
       </w:pPr>
-      <w:bookmarkStart w:id="3" w:name="_iz60jw2nyt6t" w:colFirst="0" w:colLast="0"/>
-      <w:bookmarkEnd w:id="3"/>
+      <w:bookmarkStart w:id="2" w:name="_iz60jw2nyt6t" w:colFirst="0" w:colLast="0"/>
+      <w:bookmarkEnd w:id="2"/>
       <w:r>
         <w:lastRenderedPageBreak/>
         <w:t>2.  Objetivos</w:t>
@@ -1269,15 +1282,33 @@
           <w:sz w:val="24"/>
           <w:szCs w:val="24"/>
         </w:rPr>
-        <w:t xml:space="preserve"> simples, através da análise de Fourier, que permite a decomposição de um som em harmônicos, filtrando-se algumas frequências, de forma a remover graves ou agudos, ou testando-se a compressão do som, em que seu armazenamento é feito utilizando-se menos esp</w:t>
-      </w:r>
-      <w:r>
-        <w:rPr>
-          <w:sz w:val="24"/>
-          <w:szCs w:val="24"/>
-        </w:rPr>
-        <w:t>aço.  Ao final do exercício programa, pretende-se reconstruir o som utilizando-se a transformada inversa de Fourier, de modo a verificar se o resultado do som filtrado, comprimido ou não, foi satisfatório.</w:t>
-      </w:r>
+        <w:t xml:space="preserve"> simples, através da análise de Fourier, que permite a decomposição de um som em harmônicos, filtrando-se algumas frequências, de forma a remover graves ou agudos, ou testando-se a compressão do som, em que </w:t>
+      </w:r>
+      <w:r>
+        <w:rPr>
+          <w:sz w:val="24"/>
+          <w:szCs w:val="24"/>
+          <w:lang w:val="pt-BR"/>
+        </w:rPr>
+        <w:t>se suprime algumas frequências, diminuído sua qualidade e o tamanho do arquivo</w:t>
+      </w:r>
+      <w:r>
+        <w:rPr>
+          <w:sz w:val="24"/>
+          <w:szCs w:val="24"/>
+        </w:rPr>
+        <w:t xml:space="preserve">.  Ao final do exercício programa, pretende-se reconstruir o som utilizando-se a transformada inversa de Fourier, de modo a verificar se o resultado </w:t>
+      </w:r>
+      <w:r>
+        <w:rPr>
+          <w:sz w:val="24"/>
+          <w:szCs w:val="24"/>
+          <w:lang w:val="pt-BR"/>
+        </w:rPr>
+        <w:t>foi satisfatório.</w:t>
+      </w:r>
+      <w:bookmarkStart w:id="3" w:name="_GoBack"/>
+      <w:bookmarkEnd w:id="3"/>
       <w:r>
         <w:br w:type="page"/>
       </w:r>

</xml_diff>